<commit_message>
revise resume again, and on wrong branch...sigh
</commit_message>
<xml_diff>
--- a/matrices/personal/resume-sfcc-2022.docx
+++ b/matrices/personal/resume-sfcc-2022.docx
@@ -457,6 +457,7 @@
     <w:p>
       <w:pPr>
         <w:numPr>
+          <w:ilvl w:val="0"/>
           <w:numId w:val="0"/>
         </w:numPr>
         <w:bidi w:val="0"/>
@@ -481,6 +482,7 @@
     <w:p>
       <w:pPr>
         <w:numPr>
+          <w:ilvl w:val="0"/>
           <w:numId w:val="0"/>
         </w:numPr>
         <w:bidi w:val="0"/>
@@ -495,6 +497,7 @@
     <w:p>
       <w:pPr>
         <w:numPr>
+          <w:ilvl w:val="0"/>
           <w:numId w:val="0"/>
         </w:numPr>
         <w:bidi w:val="0"/>
@@ -523,6 +526,7 @@
     <w:p>
       <w:pPr>
         <w:numPr>
+          <w:ilvl w:val="0"/>
           <w:numId w:val="0"/>
         </w:numPr>
         <w:bidi w:val="0"/>
@@ -551,6 +555,7 @@
     <w:p>
       <w:pPr>
         <w:numPr>
+          <w:ilvl w:val="0"/>
           <w:numId w:val="0"/>
         </w:numPr>
         <w:bidi w:val="0"/>
@@ -578,6 +583,7 @@
     <w:p>
       <w:pPr>
         <w:numPr>
+          <w:ilvl w:val="0"/>
           <w:numId w:val="0"/>
         </w:numPr>
         <w:bidi w:val="0"/>
@@ -605,22 +611,6 @@
     <w:p>
       <w:pPr>
         <w:numPr>
-          <w:numId w:val="0"/>
-        </w:numPr>
-        <w:bidi w:val="0"/>
-        <w:rPr>
-          <w:rFonts w:hint="default" w:ascii="Calibri" w:hAnsi="Calibri" w:cs="Calibri"/>
-          <w:b w:val="0"/>
-          <w:bCs w:val="0"/>
-          <w:sz w:val="22"/>
-          <w:szCs w:val="22"/>
-          <w:lang w:val="en-US"/>
-        </w:rPr>
-      </w:pPr>
-    </w:p>
-    <w:p>
-      <w:pPr>
-        <w:numPr>
           <w:ilvl w:val="0"/>
           <w:numId w:val="1"/>
         </w:numPr>
@@ -899,6 +889,7 @@
     <w:p>
       <w:pPr>
         <w:numPr>
+          <w:ilvl w:val="0"/>
           <w:numId w:val="0"/>
         </w:numPr>
         <w:bidi w:val="0"/>
@@ -1000,23 +991,6 @@
       <w:pPr>
         <w:numPr>
           <w:ilvl w:val="0"/>
-          <w:numId w:val="0"/>
-        </w:numPr>
-        <w:bidi w:val="0"/>
-        <w:rPr>
-          <w:rFonts w:hint="default" w:ascii="Calibri" w:hAnsi="Calibri" w:cs="Calibri"/>
-          <w:b w:val="0"/>
-          <w:bCs w:val="0"/>
-          <w:sz w:val="22"/>
-          <w:szCs w:val="22"/>
-          <w:lang w:val="en-US"/>
-        </w:rPr>
-      </w:pPr>
-    </w:p>
-    <w:p>
-      <w:pPr>
-        <w:numPr>
-          <w:ilvl w:val="0"/>
           <w:numId w:val="1"/>
         </w:numPr>
         <w:tabs>
@@ -1087,6 +1061,51 @@
         </w:rPr>
         <w:t>https://cricut.com/en-us/heatguide)</w:t>
       </w:r>
+    </w:p>
+    <w:p>
+      <w:pPr>
+        <w:numPr>
+          <w:ilvl w:val="0"/>
+          <w:numId w:val="1"/>
+        </w:numPr>
+        <w:tabs>
+          <w:tab w:val="clear" w:pos="420"/>
+        </w:tabs>
+        <w:bidi w:val="0"/>
+        <w:ind w:left="420" w:leftChars="0" w:hanging="420" w:firstLineChars="0"/>
+        <w:rPr>
+          <w:rFonts w:hint="default" w:ascii="Calibri" w:hAnsi="Calibri" w:cs="Calibri"/>
+          <w:b w:val="0"/>
+          <w:bCs w:val="0"/>
+          <w:sz w:val="22"/>
+          <w:szCs w:val="22"/>
+          <w:lang w:val="en-US"/>
+        </w:rPr>
+      </w:pPr>
+      <w:r>
+        <w:rPr>
+          <w:rFonts w:hint="default" w:ascii="Calibri" w:hAnsi="Calibri" w:cs="Calibri"/>
+          <w:b w:val="0"/>
+          <w:bCs w:val="0"/>
+          <w:sz w:val="22"/>
+          <w:szCs w:val="22"/>
+          <w:lang w:val="en-US"/>
+        </w:rPr>
+        <w:t>Utilizing a REST API, created an accordion list of the company’s open positions, departments and links to apply. (</w:t>
+      </w:r>
+      <w:r>
+        <w:rPr>
+          <w:rFonts w:hint="default" w:ascii="Calibri" w:hAnsi="Calibri"/>
+          <w:b w:val="0"/>
+          <w:bCs w:val="0"/>
+          <w:sz w:val="22"/>
+          <w:szCs w:val="22"/>
+          <w:lang w:val="en-US"/>
+        </w:rPr>
+        <w:t>https://cricut.com/careers)</w:t>
+      </w:r>
+      <w:bookmarkStart w:id="0" w:name="_GoBack"/>
+      <w:bookmarkEnd w:id="0"/>
     </w:p>
     <w:p>
       <w:pPr>
@@ -1242,18 +1261,7 @@
           <w:szCs w:val="32"/>
           <w:lang w:val="en-US"/>
         </w:rPr>
-        <w:t xml:space="preserve">Education, </w:t>
-      </w:r>
-      <w:r>
-        <w:rPr>
-          <w:rFonts w:hint="default" w:ascii="Times New Roman" w:hAnsi="Times New Roman" w:cs="Times New Roman"/>
-          <w:b/>
-          <w:bCs/>
-          <w:sz w:val="32"/>
-          <w:szCs w:val="32"/>
-          <w:lang w:val="en-US"/>
-        </w:rPr>
-        <w:t>Training and Certifications</w:t>
+        <w:t>Education, Training and Certifications</w:t>
       </w:r>
     </w:p>
     <w:p>
@@ -1512,12 +1520,11 @@
         </w:rPr>
         <w:t xml:space="preserve"> | 07/2022</w:t>
       </w:r>
-      <w:bookmarkStart w:id="0" w:name="_GoBack"/>
-      <w:bookmarkEnd w:id="0"/>
-    </w:p>
-    <w:p>
-      <w:pPr>
-        <w:numPr>
+    </w:p>
+    <w:p>
+      <w:pPr>
+        <w:numPr>
+          <w:ilvl w:val="0"/>
           <w:numId w:val="0"/>
         </w:numPr>
         <w:bidi w:val="0"/>
@@ -1534,6 +1541,7 @@
     <w:p>
       <w:pPr>
         <w:numPr>
+          <w:ilvl w:val="0"/>
           <w:numId w:val="0"/>
         </w:numPr>
         <w:bidi w:val="0"/>
@@ -1953,7 +1961,7 @@
     <w:lsdException w:unhideWhenUsed="0" w:uiPriority="0" w:semiHidden="0" w:name="Body Text Indent 2"/>
     <w:lsdException w:unhideWhenUsed="0" w:uiPriority="0" w:semiHidden="0" w:name="Body Text Indent 3"/>
     <w:lsdException w:unhideWhenUsed="0" w:uiPriority="0" w:semiHidden="0" w:name="Block Text"/>
-    <w:lsdException w:unhideWhenUsed="0" w:uiPriority="0" w:semiHidden="0" w:name="Hyperlink"/>
+    <w:lsdException w:qFormat="1" w:unhideWhenUsed="0" w:uiPriority="0" w:semiHidden="0" w:name="Hyperlink"/>
     <w:lsdException w:unhideWhenUsed="0" w:uiPriority="0" w:semiHidden="0" w:name="FollowedHyperlink"/>
     <w:lsdException w:qFormat="1" w:unhideWhenUsed="0" w:uiPriority="0" w:semiHidden="0" w:name="Strong"/>
     <w:lsdException w:qFormat="1" w:unhideWhenUsed="0" w:uiPriority="0" w:semiHidden="0" w:name="Emphasis"/>
@@ -2166,6 +2174,7 @@
   <w:style w:type="character" w:styleId="5">
     <w:name w:val="Hyperlink"/>
     <w:basedOn w:val="3"/>
+    <w:qFormat/>
     <w:uiPriority w:val="0"/>
     <w:rPr>
       <w:color w:val="0000FF"/>

</xml_diff>

<commit_message>
ch 7 React Router - Nesting links with React Router v6; update resume typo
</commit_message>
<xml_diff>
--- a/matrices/personal/resume-sfcc-2022.docx
+++ b/matrices/personal/resume-sfcc-2022.docx
@@ -883,7 +883,20 @@
           <w:szCs w:val="22"/>
           <w:lang w:val="en-US"/>
         </w:rPr>
-        <w:t>our existing design system into.</w:t>
+        <w:t>our existing design system into Page Designer</w:t>
+      </w:r>
+      <w:bookmarkStart w:id="0" w:name="_GoBack"/>
+      <w:bookmarkEnd w:id="0"/>
+      <w:r>
+        <w:rPr>
+          <w:rFonts w:hint="default" w:ascii="Calibri" w:hAnsi="Calibri" w:cs="Calibri"/>
+          <w:b w:val="0"/>
+          <w:bCs w:val="0"/>
+          <w:sz w:val="22"/>
+          <w:szCs w:val="22"/>
+          <w:lang w:val="en-US"/>
+        </w:rPr>
+        <w:t>.</w:t>
       </w:r>
     </w:p>
     <w:p>
@@ -1441,20 +1454,7 @@
           <w:szCs w:val="22"/>
           <w:lang w:val="en-US"/>
         </w:rPr>
-        <w:t xml:space="preserve"> | 12/202</w:t>
-      </w:r>
-      <w:bookmarkStart w:id="0" w:name="_GoBack"/>
-      <w:bookmarkEnd w:id="0"/>
-      <w:r>
-        <w:rPr>
-          <w:rFonts w:hint="default" w:ascii="Calibri" w:hAnsi="Calibri"/>
-          <w:b w:val="0"/>
-          <w:bCs w:val="0"/>
-          <w:sz w:val="22"/>
-          <w:szCs w:val="22"/>
-          <w:lang w:val="en-US"/>
-        </w:rPr>
-        <w:t xml:space="preserve">2 </w:t>
+        <w:t xml:space="preserve"> | 12/2022 </w:t>
       </w:r>
     </w:p>
     <w:p>
@@ -1952,7 +1952,7 @@
     <w:lsdException w:qFormat="1" w:unhideWhenUsed="0" w:uiPriority="0" w:semiHidden="0" w:name="Title"/>
     <w:lsdException w:unhideWhenUsed="0" w:uiPriority="0" w:semiHidden="0" w:name="Closing"/>
     <w:lsdException w:unhideWhenUsed="0" w:uiPriority="0" w:semiHidden="0" w:name="Signature"/>
-    <w:lsdException w:unhideWhenUsed="0" w:uiPriority="0" w:semiHidden="0" w:name="Default Paragraph Font"/>
+    <w:lsdException w:qFormat="1" w:unhideWhenUsed="0" w:uiPriority="0" w:semiHidden="0" w:name="Default Paragraph Font"/>
     <w:lsdException w:unhideWhenUsed="0" w:uiPriority="0" w:semiHidden="0" w:name="Body Text"/>
     <w:lsdException w:unhideWhenUsed="0" w:uiPriority="0" w:semiHidden="0" w:name="Body Text Indent"/>
     <w:lsdException w:unhideWhenUsed="0" w:uiPriority="0" w:semiHidden="0" w:name="List Continue"/>
@@ -2167,6 +2167,7 @@
   </w:style>
   <w:style w:type="character" w:default="1" w:styleId="3">
     <w:name w:val="Default Paragraph Font"/>
+    <w:qFormat/>
     <w:uiPriority w:val="0"/>
   </w:style>
   <w:style w:type="table" w:default="1" w:styleId="4">

</xml_diff>

<commit_message>
update resume; ch 5 rile system basics - start
</commit_message>
<xml_diff>
--- a/matrices/personal/resume-sfcc-2022.docx
+++ b/matrices/personal/resume-sfcc-2022.docx
@@ -579,6 +579,627 @@
         </w:rPr>
         <w:t>Junior Salesforce Commerce Cloud Developer</w:t>
       </w:r>
+    </w:p>
+    <w:p>
+      <w:pPr>
+        <w:numPr>
+          <w:ilvl w:val="0"/>
+          <w:numId w:val="0"/>
+        </w:numPr>
+        <w:bidi w:val="0"/>
+        <w:rPr>
+          <w:rFonts w:hint="default" w:ascii="Calibri" w:hAnsi="Calibri" w:cs="Calibri"/>
+          <w:b w:val="0"/>
+          <w:bCs w:val="0"/>
+          <w:sz w:val="22"/>
+          <w:szCs w:val="22"/>
+          <w:lang w:val="en-US"/>
+        </w:rPr>
+      </w:pPr>
+      <w:r>
+        <w:rPr>
+          <w:rFonts w:hint="default" w:ascii="Calibri" w:hAnsi="Calibri" w:cs="Calibri"/>
+          <w:b w:val="0"/>
+          <w:bCs w:val="0"/>
+          <w:sz w:val="22"/>
+          <w:szCs w:val="22"/>
+          <w:lang w:val="en-US"/>
+        </w:rPr>
+        <w:t>12/2021 - 09/2022</w:t>
+      </w:r>
+    </w:p>
+    <w:p>
+      <w:pPr>
+        <w:numPr>
+          <w:ilvl w:val="0"/>
+          <w:numId w:val="1"/>
+        </w:numPr>
+        <w:tabs>
+          <w:tab w:val="clear" w:pos="420"/>
+        </w:tabs>
+        <w:bidi w:val="0"/>
+        <w:ind w:left="420" w:leftChars="0" w:hanging="420" w:firstLineChars="0"/>
+        <w:rPr>
+          <w:rFonts w:hint="default" w:ascii="Calibri" w:hAnsi="Calibri" w:cs="Calibri"/>
+          <w:b w:val="0"/>
+          <w:bCs w:val="0"/>
+          <w:sz w:val="22"/>
+          <w:szCs w:val="22"/>
+          <w:lang w:val="en-US"/>
+        </w:rPr>
+      </w:pPr>
+      <w:r>
+        <w:rPr>
+          <w:rFonts w:hint="default" w:ascii="Calibri" w:hAnsi="Calibri" w:cs="Calibri"/>
+          <w:b w:val="0"/>
+          <w:bCs w:val="0"/>
+          <w:sz w:val="22"/>
+          <w:szCs w:val="22"/>
+          <w:lang w:val="en-US"/>
+        </w:rPr>
+        <w:t>Built Page Designer Components while collaborating with the Design and Merchant teams to incorporate new features and improved experience.</w:t>
+      </w:r>
+    </w:p>
+    <w:p>
+      <w:pPr>
+        <w:numPr>
+          <w:ilvl w:val="0"/>
+          <w:numId w:val="1"/>
+        </w:numPr>
+        <w:tabs>
+          <w:tab w:val="clear" w:pos="420"/>
+        </w:tabs>
+        <w:bidi w:val="0"/>
+        <w:ind w:left="420" w:leftChars="0" w:hanging="420" w:firstLineChars="0"/>
+        <w:rPr>
+          <w:rFonts w:hint="default" w:ascii="Calibri" w:hAnsi="Calibri" w:cs="Calibri"/>
+          <w:b w:val="0"/>
+          <w:bCs w:val="0"/>
+          <w:sz w:val="22"/>
+          <w:szCs w:val="22"/>
+          <w:lang w:val="en-US"/>
+        </w:rPr>
+      </w:pPr>
+      <w:r>
+        <w:rPr>
+          <w:rFonts w:hint="default" w:ascii="Calibri" w:hAnsi="Calibri" w:cs="Calibri"/>
+          <w:b w:val="0"/>
+          <w:bCs w:val="0"/>
+          <w:sz w:val="22"/>
+          <w:szCs w:val="22"/>
+          <w:lang w:val="en-US"/>
+        </w:rPr>
+        <w:t>Built robust, reusable, and ADA-compliant components that met creative and business requirements.</w:t>
+      </w:r>
+    </w:p>
+    <w:p>
+      <w:pPr>
+        <w:numPr>
+          <w:ilvl w:val="0"/>
+          <w:numId w:val="1"/>
+        </w:numPr>
+        <w:tabs>
+          <w:tab w:val="clear" w:pos="420"/>
+        </w:tabs>
+        <w:bidi w:val="0"/>
+        <w:ind w:left="420" w:leftChars="0" w:hanging="420" w:firstLineChars="0"/>
+        <w:rPr>
+          <w:rFonts w:hint="default" w:ascii="Calibri" w:hAnsi="Calibri" w:cs="Calibri"/>
+          <w:b w:val="0"/>
+          <w:bCs w:val="0"/>
+          <w:sz w:val="22"/>
+          <w:szCs w:val="22"/>
+          <w:lang w:val="en-US"/>
+        </w:rPr>
+      </w:pPr>
+      <w:r>
+        <w:rPr>
+          <w:rFonts w:hint="default" w:ascii="Calibri" w:hAnsi="Calibri" w:cs="Calibri"/>
+          <w:b w:val="0"/>
+          <w:bCs w:val="0"/>
+          <w:sz w:val="22"/>
+          <w:szCs w:val="22"/>
+          <w:lang w:val="en-US"/>
+        </w:rPr>
+        <w:t>Redesigned and updated PDP elements including, but not limited to: Quantity Selector; Back In Stock Notifications; Add to Cart; Save for Later; Product Share Dropdown; and a size comparison chart modal that utilizes content assets.</w:t>
+      </w:r>
+    </w:p>
+    <w:p>
+      <w:pPr>
+        <w:numPr>
+          <w:ilvl w:val="0"/>
+          <w:numId w:val="1"/>
+        </w:numPr>
+        <w:tabs>
+          <w:tab w:val="clear" w:pos="420"/>
+        </w:tabs>
+        <w:bidi w:val="0"/>
+        <w:ind w:left="420" w:leftChars="0" w:hanging="420" w:firstLineChars="0"/>
+        <w:rPr>
+          <w:rFonts w:hint="default" w:ascii="Calibri" w:hAnsi="Calibri" w:cs="Calibri"/>
+          <w:b w:val="0"/>
+          <w:bCs w:val="0"/>
+          <w:sz w:val="22"/>
+          <w:szCs w:val="22"/>
+          <w:lang w:val="en-US"/>
+        </w:rPr>
+      </w:pPr>
+      <w:r>
+        <w:rPr>
+          <w:rFonts w:hint="default" w:ascii="Calibri" w:hAnsi="Calibri" w:cs="Calibri"/>
+          <w:b w:val="0"/>
+          <w:bCs w:val="0"/>
+          <w:sz w:val="22"/>
+          <w:szCs w:val="22"/>
+          <w:lang w:val="en-US"/>
+        </w:rPr>
+        <w:t>Assisted in implementing a new payment processor, Affirm.</w:t>
+      </w:r>
+    </w:p>
+    <w:p>
+      <w:pPr>
+        <w:numPr>
+          <w:ilvl w:val="0"/>
+          <w:numId w:val="1"/>
+        </w:numPr>
+        <w:tabs>
+          <w:tab w:val="clear" w:pos="420"/>
+        </w:tabs>
+        <w:bidi w:val="0"/>
+        <w:ind w:left="420" w:leftChars="0" w:hanging="420" w:firstLineChars="0"/>
+        <w:rPr>
+          <w:rFonts w:hint="default" w:ascii="Calibri" w:hAnsi="Calibri" w:cs="Calibri"/>
+          <w:b w:val="0"/>
+          <w:bCs w:val="0"/>
+          <w:sz w:val="22"/>
+          <w:szCs w:val="22"/>
+          <w:lang w:val="en-US"/>
+        </w:rPr>
+      </w:pPr>
+      <w:r>
+        <w:rPr>
+          <w:rFonts w:hint="default" w:ascii="Calibri" w:hAnsi="Calibri" w:cs="Calibri"/>
+          <w:b w:val="0"/>
+          <w:bCs w:val="0"/>
+          <w:sz w:val="22"/>
+          <w:szCs w:val="22"/>
+          <w:lang w:val="en-US"/>
+        </w:rPr>
+        <w:t>Assessed code during code reviews to determine potential glitches and bugs.</w:t>
+      </w:r>
+    </w:p>
+    <w:p>
+      <w:pPr>
+        <w:numPr>
+          <w:ilvl w:val="0"/>
+          <w:numId w:val="1"/>
+        </w:numPr>
+        <w:tabs>
+          <w:tab w:val="clear" w:pos="420"/>
+        </w:tabs>
+        <w:bidi w:val="0"/>
+        <w:ind w:left="420" w:leftChars="0" w:hanging="420" w:firstLineChars="0"/>
+        <w:rPr>
+          <w:rFonts w:hint="default" w:ascii="Calibri" w:hAnsi="Calibri" w:cs="Calibri"/>
+          <w:b w:val="0"/>
+          <w:bCs w:val="0"/>
+          <w:sz w:val="22"/>
+          <w:szCs w:val="22"/>
+          <w:lang w:val="en-US"/>
+        </w:rPr>
+      </w:pPr>
+      <w:r>
+        <w:rPr>
+          <w:rFonts w:hint="default" w:ascii="Calibri" w:hAnsi="Calibri" w:cs="Calibri"/>
+          <w:b w:val="0"/>
+          <w:bCs w:val="0"/>
+          <w:sz w:val="22"/>
+          <w:szCs w:val="22"/>
+          <w:lang w:val="en-US"/>
+        </w:rPr>
+        <w:t>Reviewed project requirements to align with merchandiser to stay within resource constraints.</w:t>
+      </w:r>
+    </w:p>
+    <w:p>
+      <w:pPr>
+        <w:numPr>
+          <w:ilvl w:val="0"/>
+          <w:numId w:val="1"/>
+        </w:numPr>
+        <w:tabs>
+          <w:tab w:val="clear" w:pos="420"/>
+        </w:tabs>
+        <w:bidi w:val="0"/>
+        <w:ind w:left="420" w:leftChars="0" w:hanging="420" w:firstLineChars="0"/>
+        <w:rPr>
+          <w:rFonts w:hint="default" w:ascii="Calibri" w:hAnsi="Calibri" w:cs="Calibri"/>
+          <w:b w:val="0"/>
+          <w:bCs w:val="0"/>
+          <w:sz w:val="22"/>
+          <w:szCs w:val="22"/>
+          <w:lang w:val="en-US"/>
+        </w:rPr>
+      </w:pPr>
+      <w:r>
+        <w:rPr>
+          <w:rFonts w:hint="default" w:ascii="Calibri" w:hAnsi="Calibri" w:cs="Calibri"/>
+          <w:b w:val="0"/>
+          <w:bCs w:val="0"/>
+          <w:sz w:val="22"/>
+          <w:szCs w:val="22"/>
+          <w:lang w:val="en-US"/>
+        </w:rPr>
+        <w:t>Updated PDPs to be controlled through Page Designer to give Merchandiser’s full control.</w:t>
+      </w:r>
+    </w:p>
+    <w:p>
+      <w:pPr>
+        <w:numPr>
+          <w:ilvl w:val="0"/>
+          <w:numId w:val="1"/>
+        </w:numPr>
+        <w:tabs>
+          <w:tab w:val="clear" w:pos="420"/>
+        </w:tabs>
+        <w:bidi w:val="0"/>
+        <w:ind w:left="420" w:leftChars="0" w:hanging="420" w:firstLineChars="0"/>
+        <w:rPr>
+          <w:rFonts w:hint="default" w:ascii="Calibri" w:hAnsi="Calibri" w:cs="Calibri"/>
+          <w:b w:val="0"/>
+          <w:bCs w:val="0"/>
+          <w:sz w:val="22"/>
+          <w:szCs w:val="22"/>
+          <w:lang w:val="en-US"/>
+        </w:rPr>
+      </w:pPr>
+      <w:r>
+        <w:rPr>
+          <w:rFonts w:hint="default" w:ascii="Calibri" w:hAnsi="Calibri" w:cs="Calibri"/>
+          <w:b w:val="0"/>
+          <w:bCs w:val="0"/>
+          <w:sz w:val="22"/>
+          <w:szCs w:val="22"/>
+          <w:lang w:val="en-US"/>
+        </w:rPr>
+        <w:t xml:space="preserve">Assisted in migrating the Magento site over to Salesforce and </w:t>
+      </w:r>
+      <w:r>
+        <w:rPr>
+          <w:rFonts w:hint="default" w:ascii="Calibri" w:hAnsi="Calibri"/>
+          <w:b w:val="0"/>
+          <w:bCs w:val="0"/>
+          <w:sz w:val="22"/>
+          <w:szCs w:val="22"/>
+          <w:lang w:val="en-US"/>
+        </w:rPr>
+        <w:t xml:space="preserve">componentizing </w:t>
+      </w:r>
+      <w:r>
+        <w:rPr>
+          <w:rFonts w:hint="default" w:ascii="Calibri" w:hAnsi="Calibri" w:cs="Calibri"/>
+          <w:b w:val="0"/>
+          <w:bCs w:val="0"/>
+          <w:sz w:val="22"/>
+          <w:szCs w:val="22"/>
+          <w:lang w:val="en-US"/>
+        </w:rPr>
+        <w:t>our existing design system into Page Designer.</w:t>
+      </w:r>
+    </w:p>
+    <w:p>
+      <w:pPr>
+        <w:numPr>
+          <w:ilvl w:val="0"/>
+          <w:numId w:val="0"/>
+        </w:numPr>
+        <w:bidi w:val="0"/>
+        <w:rPr>
+          <w:rFonts w:hint="default" w:ascii="Calibri" w:hAnsi="Calibri" w:cs="Calibri"/>
+          <w:b w:val="0"/>
+          <w:bCs w:val="0"/>
+          <w:sz w:val="22"/>
+          <w:szCs w:val="22"/>
+          <w:lang w:val="en-US"/>
+        </w:rPr>
+      </w:pPr>
+    </w:p>
+    <w:p>
+      <w:pPr>
+        <w:numPr>
+          <w:ilvl w:val="0"/>
+          <w:numId w:val="0"/>
+        </w:numPr>
+        <w:bidi w:val="0"/>
+        <w:rPr>
+          <w:rFonts w:hint="default" w:ascii="Calibri" w:hAnsi="Calibri" w:cs="Calibri"/>
+          <w:b w:val="0"/>
+          <w:bCs w:val="0"/>
+          <w:sz w:val="22"/>
+          <w:szCs w:val="22"/>
+          <w:lang w:val="en-US"/>
+        </w:rPr>
+      </w:pPr>
+      <w:r>
+        <w:rPr>
+          <w:rFonts w:hint="default" w:ascii="Calibri" w:hAnsi="Calibri" w:cs="Calibri"/>
+          <w:b w:val="0"/>
+          <w:bCs w:val="0"/>
+          <w:sz w:val="22"/>
+          <w:szCs w:val="22"/>
+          <w:lang w:val="en-US"/>
+        </w:rPr>
+        <w:t>Cricut | South Jordan, UT</w:t>
+      </w:r>
+    </w:p>
+    <w:p>
+      <w:pPr>
+        <w:numPr>
+          <w:ilvl w:val="0"/>
+          <w:numId w:val="0"/>
+        </w:numPr>
+        <w:bidi w:val="0"/>
+        <w:rPr>
+          <w:rFonts w:hint="default" w:ascii="Calibri" w:hAnsi="Calibri" w:cs="Calibri"/>
+          <w:b/>
+          <w:bCs/>
+          <w:sz w:val="22"/>
+          <w:szCs w:val="22"/>
+          <w:lang w:val="en-US"/>
+        </w:rPr>
+      </w:pPr>
+      <w:r>
+        <w:rPr>
+          <w:rFonts w:hint="default" w:ascii="Calibri" w:hAnsi="Calibri" w:cs="Calibri"/>
+          <w:b/>
+          <w:bCs/>
+          <w:sz w:val="22"/>
+          <w:szCs w:val="22"/>
+          <w:lang w:val="en-US"/>
+        </w:rPr>
+        <w:t>Front End Web Engineer</w:t>
+      </w:r>
+    </w:p>
+    <w:p>
+      <w:pPr>
+        <w:numPr>
+          <w:ilvl w:val="0"/>
+          <w:numId w:val="0"/>
+        </w:numPr>
+        <w:bidi w:val="0"/>
+        <w:rPr>
+          <w:rFonts w:hint="default" w:ascii="Calibri" w:hAnsi="Calibri" w:cs="Calibri"/>
+          <w:b w:val="0"/>
+          <w:bCs w:val="0"/>
+          <w:sz w:val="22"/>
+          <w:szCs w:val="22"/>
+          <w:lang w:val="en-US"/>
+        </w:rPr>
+      </w:pPr>
+      <w:r>
+        <w:rPr>
+          <w:rFonts w:hint="default" w:ascii="Calibri" w:hAnsi="Calibri" w:cs="Calibri"/>
+          <w:b w:val="0"/>
+          <w:bCs w:val="0"/>
+          <w:sz w:val="22"/>
+          <w:szCs w:val="22"/>
+          <w:lang w:val="en-US"/>
+        </w:rPr>
+        <w:t>09/2018 - 12/2021</w:t>
+      </w:r>
+    </w:p>
+    <w:p>
+      <w:pPr>
+        <w:numPr>
+          <w:ilvl w:val="0"/>
+          <w:numId w:val="1"/>
+        </w:numPr>
+        <w:tabs>
+          <w:tab w:val="clear" w:pos="420"/>
+        </w:tabs>
+        <w:bidi w:val="0"/>
+        <w:ind w:left="420" w:leftChars="0" w:hanging="420" w:firstLineChars="0"/>
+        <w:rPr>
+          <w:rFonts w:hint="default" w:ascii="Calibri" w:hAnsi="Calibri" w:cs="Calibri"/>
+          <w:b w:val="0"/>
+          <w:bCs w:val="0"/>
+          <w:sz w:val="22"/>
+          <w:szCs w:val="22"/>
+          <w:lang w:val="en-US"/>
+        </w:rPr>
+      </w:pPr>
+      <w:r>
+        <w:rPr>
+          <w:rFonts w:hint="default" w:ascii="Calibri" w:hAnsi="Calibri" w:cs="Calibri"/>
+          <w:b w:val="0"/>
+          <w:bCs w:val="0"/>
+          <w:sz w:val="22"/>
+          <w:szCs w:val="22"/>
+          <w:lang w:val="en-US"/>
+        </w:rPr>
+        <w:t>Built a JavaScript-based micro-app that would provide the best step-by-step instructions in a user-friendly manner according to user inputs, the Cricut Heat Guide (</w:t>
+      </w:r>
+      <w:r>
+        <w:rPr>
+          <w:rFonts w:hint="default" w:ascii="Calibri" w:hAnsi="Calibri"/>
+          <w:b w:val="0"/>
+          <w:bCs w:val="0"/>
+          <w:sz w:val="22"/>
+          <w:szCs w:val="22"/>
+          <w:lang w:val="en-US"/>
+        </w:rPr>
+        <w:t>https://cricut.com/en-us/heatguide)</w:t>
+      </w:r>
+    </w:p>
+    <w:p>
+      <w:pPr>
+        <w:numPr>
+          <w:ilvl w:val="0"/>
+          <w:numId w:val="1"/>
+        </w:numPr>
+        <w:tabs>
+          <w:tab w:val="clear" w:pos="420"/>
+        </w:tabs>
+        <w:bidi w:val="0"/>
+        <w:ind w:left="420" w:leftChars="0" w:hanging="420" w:firstLineChars="0"/>
+        <w:rPr>
+          <w:rFonts w:hint="default" w:ascii="Calibri" w:hAnsi="Calibri" w:cs="Calibri"/>
+          <w:b w:val="0"/>
+          <w:bCs w:val="0"/>
+          <w:sz w:val="22"/>
+          <w:szCs w:val="22"/>
+          <w:lang w:val="en-US"/>
+        </w:rPr>
+      </w:pPr>
+      <w:r>
+        <w:rPr>
+          <w:rFonts w:hint="default" w:ascii="Calibri" w:hAnsi="Calibri"/>
+          <w:b w:val="0"/>
+          <w:bCs w:val="0"/>
+          <w:sz w:val="22"/>
+          <w:szCs w:val="22"/>
+          <w:lang w:val="en-US"/>
+        </w:rPr>
+        <w:t>Site-wide redesign, including enhanced navigation, to support the launch of the three major products and new branding updates.</w:t>
+      </w:r>
+    </w:p>
+    <w:p>
+      <w:pPr>
+        <w:numPr>
+          <w:ilvl w:val="0"/>
+          <w:numId w:val="1"/>
+        </w:numPr>
+        <w:tabs>
+          <w:tab w:val="clear" w:pos="420"/>
+        </w:tabs>
+        <w:bidi w:val="0"/>
+        <w:ind w:left="420" w:leftChars="0" w:hanging="420" w:firstLineChars="0"/>
+        <w:rPr>
+          <w:rFonts w:hint="default" w:ascii="Calibri" w:hAnsi="Calibri" w:cs="Calibri"/>
+          <w:b w:val="0"/>
+          <w:bCs w:val="0"/>
+          <w:sz w:val="22"/>
+          <w:szCs w:val="22"/>
+          <w:lang w:val="en-US"/>
+        </w:rPr>
+      </w:pPr>
+      <w:r>
+        <w:rPr>
+          <w:rFonts w:hint="default" w:ascii="Calibri" w:hAnsi="Calibri"/>
+          <w:b w:val="0"/>
+          <w:bCs w:val="0"/>
+          <w:sz w:val="22"/>
+          <w:szCs w:val="22"/>
+          <w:lang w:val="en-US"/>
+        </w:rPr>
+        <w:t>Built a custom mobile and responsive carousel from scratch using JS &amp; CSS to achieve a smooth user experience that included touch to scroll for mobile devices and an unlimited scrolling feature.</w:t>
+      </w:r>
+    </w:p>
+    <w:p>
+      <w:pPr>
+        <w:numPr>
+          <w:ilvl w:val="0"/>
+          <w:numId w:val="1"/>
+        </w:numPr>
+        <w:tabs>
+          <w:tab w:val="clear" w:pos="420"/>
+        </w:tabs>
+        <w:bidi w:val="0"/>
+        <w:ind w:left="420" w:leftChars="0" w:hanging="420" w:firstLineChars="0"/>
+        <w:rPr>
+          <w:rFonts w:hint="default" w:ascii="Calibri" w:hAnsi="Calibri" w:cs="Calibri"/>
+          <w:b w:val="0"/>
+          <w:bCs w:val="0"/>
+          <w:sz w:val="22"/>
+          <w:szCs w:val="22"/>
+          <w:lang w:val="en-US"/>
+        </w:rPr>
+      </w:pPr>
+      <w:r>
+        <w:rPr>
+          <w:rFonts w:hint="default" w:ascii="Calibri" w:hAnsi="Calibri" w:cs="Calibri"/>
+          <w:b w:val="0"/>
+          <w:bCs w:val="0"/>
+          <w:sz w:val="22"/>
+          <w:szCs w:val="22"/>
+          <w:lang w:val="en-US"/>
+        </w:rPr>
+        <w:t>Improved and designed new web layouts to achieve usability and performance objectives.</w:t>
+      </w:r>
+    </w:p>
+    <w:p>
+      <w:pPr>
+        <w:numPr>
+          <w:ilvl w:val="0"/>
+          <w:numId w:val="1"/>
+        </w:numPr>
+        <w:tabs>
+          <w:tab w:val="clear" w:pos="420"/>
+        </w:tabs>
+        <w:bidi w:val="0"/>
+        <w:ind w:left="420" w:leftChars="0" w:hanging="420" w:firstLineChars="0"/>
+        <w:rPr>
+          <w:rFonts w:hint="default" w:ascii="Calibri" w:hAnsi="Calibri" w:cs="Calibri"/>
+          <w:b w:val="0"/>
+          <w:bCs w:val="0"/>
+          <w:sz w:val="22"/>
+          <w:szCs w:val="22"/>
+          <w:lang w:val="en-US"/>
+        </w:rPr>
+      </w:pPr>
+      <w:r>
+        <w:rPr>
+          <w:rFonts w:hint="default" w:ascii="Calibri" w:hAnsi="Calibri" w:cs="Calibri"/>
+          <w:b w:val="0"/>
+          <w:bCs w:val="0"/>
+          <w:sz w:val="22"/>
+          <w:szCs w:val="22"/>
+          <w:lang w:val="en-US"/>
+        </w:rPr>
+        <w:t>Utilizing a REST API, built a UX friendly accordion that showcases all our open positions and in their respected departments. (</w:t>
+      </w:r>
+      <w:r>
+        <w:rPr>
+          <w:rFonts w:hint="default" w:ascii="Calibri" w:hAnsi="Calibri"/>
+          <w:b w:val="0"/>
+          <w:bCs w:val="0"/>
+          <w:sz w:val="22"/>
+          <w:szCs w:val="22"/>
+          <w:lang w:val="en-US"/>
+        </w:rPr>
+        <w:t>https://cricut.com/careers)</w:t>
+      </w:r>
+    </w:p>
+    <w:p>
+      <w:pPr>
+        <w:numPr>
+          <w:ilvl w:val="0"/>
+          <w:numId w:val="1"/>
+        </w:numPr>
+        <w:tabs>
+          <w:tab w:val="clear" w:pos="420"/>
+        </w:tabs>
+        <w:bidi w:val="0"/>
+        <w:ind w:left="420" w:leftChars="0" w:hanging="420" w:firstLineChars="0"/>
+        <w:rPr>
+          <w:rFonts w:hint="default" w:ascii="Calibri" w:hAnsi="Calibri" w:cs="Calibri"/>
+          <w:b w:val="0"/>
+          <w:bCs w:val="0"/>
+          <w:sz w:val="22"/>
+          <w:szCs w:val="22"/>
+          <w:lang w:val="en-US"/>
+        </w:rPr>
+      </w:pPr>
+      <w:r>
+        <w:rPr>
+          <w:rFonts w:hint="default" w:ascii="Calibri" w:hAnsi="Calibri" w:cs="Calibri"/>
+          <w:b w:val="0"/>
+          <w:bCs w:val="0"/>
+          <w:sz w:val="22"/>
+          <w:szCs w:val="22"/>
+          <w:lang w:val="en-US"/>
+        </w:rPr>
+        <w:t>Assisted in combining the Drupal-based marketing site with the Magento-based ecommerce storefront to improve the user's experience and increase conversion.</w:t>
+      </w:r>
       <w:bookmarkStart w:id="0" w:name="_GoBack"/>
       <w:bookmarkEnd w:id="0"/>
     </w:p>
@@ -586,626 +1207,6 @@
       <w:pPr>
         <w:numPr>
           <w:ilvl w:val="0"/>
-          <w:numId w:val="0"/>
-        </w:numPr>
-        <w:bidi w:val="0"/>
-        <w:rPr>
-          <w:rFonts w:hint="default" w:ascii="Calibri" w:hAnsi="Calibri" w:cs="Calibri"/>
-          <w:b w:val="0"/>
-          <w:bCs w:val="0"/>
-          <w:sz w:val="22"/>
-          <w:szCs w:val="22"/>
-          <w:lang w:val="en-US"/>
-        </w:rPr>
-      </w:pPr>
-      <w:r>
-        <w:rPr>
-          <w:rFonts w:hint="default" w:ascii="Calibri" w:hAnsi="Calibri" w:cs="Calibri"/>
-          <w:b w:val="0"/>
-          <w:bCs w:val="0"/>
-          <w:sz w:val="22"/>
-          <w:szCs w:val="22"/>
-          <w:lang w:val="en-US"/>
-        </w:rPr>
-        <w:t>12/2021 - 09/2022</w:t>
-      </w:r>
-    </w:p>
-    <w:p>
-      <w:pPr>
-        <w:numPr>
-          <w:ilvl w:val="0"/>
-          <w:numId w:val="1"/>
-        </w:numPr>
-        <w:tabs>
-          <w:tab w:val="clear" w:pos="420"/>
-        </w:tabs>
-        <w:bidi w:val="0"/>
-        <w:ind w:left="420" w:leftChars="0" w:hanging="420" w:firstLineChars="0"/>
-        <w:rPr>
-          <w:rFonts w:hint="default" w:ascii="Calibri" w:hAnsi="Calibri" w:cs="Calibri"/>
-          <w:b w:val="0"/>
-          <w:bCs w:val="0"/>
-          <w:sz w:val="22"/>
-          <w:szCs w:val="22"/>
-          <w:lang w:val="en-US"/>
-        </w:rPr>
-      </w:pPr>
-      <w:r>
-        <w:rPr>
-          <w:rFonts w:hint="default" w:ascii="Calibri" w:hAnsi="Calibri" w:cs="Calibri"/>
-          <w:b w:val="0"/>
-          <w:bCs w:val="0"/>
-          <w:sz w:val="22"/>
-          <w:szCs w:val="22"/>
-          <w:lang w:val="en-US"/>
-        </w:rPr>
-        <w:t>Built Page Designer Components while collaborating with the Design and Merchant teams to incorporate new features and improved experience.</w:t>
-      </w:r>
-    </w:p>
-    <w:p>
-      <w:pPr>
-        <w:numPr>
-          <w:ilvl w:val="0"/>
-          <w:numId w:val="1"/>
-        </w:numPr>
-        <w:tabs>
-          <w:tab w:val="clear" w:pos="420"/>
-        </w:tabs>
-        <w:bidi w:val="0"/>
-        <w:ind w:left="420" w:leftChars="0" w:hanging="420" w:firstLineChars="0"/>
-        <w:rPr>
-          <w:rFonts w:hint="default" w:ascii="Calibri" w:hAnsi="Calibri" w:cs="Calibri"/>
-          <w:b w:val="0"/>
-          <w:bCs w:val="0"/>
-          <w:sz w:val="22"/>
-          <w:szCs w:val="22"/>
-          <w:lang w:val="en-US"/>
-        </w:rPr>
-      </w:pPr>
-      <w:r>
-        <w:rPr>
-          <w:rFonts w:hint="default" w:ascii="Calibri" w:hAnsi="Calibri" w:cs="Calibri"/>
-          <w:b w:val="0"/>
-          <w:bCs w:val="0"/>
-          <w:sz w:val="22"/>
-          <w:szCs w:val="22"/>
-          <w:lang w:val="en-US"/>
-        </w:rPr>
-        <w:t>Built robust, reusable, and ADA-compliant components that met creative and business requirements.</w:t>
-      </w:r>
-    </w:p>
-    <w:p>
-      <w:pPr>
-        <w:numPr>
-          <w:ilvl w:val="0"/>
-          <w:numId w:val="1"/>
-        </w:numPr>
-        <w:tabs>
-          <w:tab w:val="clear" w:pos="420"/>
-        </w:tabs>
-        <w:bidi w:val="0"/>
-        <w:ind w:left="420" w:leftChars="0" w:hanging="420" w:firstLineChars="0"/>
-        <w:rPr>
-          <w:rFonts w:hint="default" w:ascii="Calibri" w:hAnsi="Calibri" w:cs="Calibri"/>
-          <w:b w:val="0"/>
-          <w:bCs w:val="0"/>
-          <w:sz w:val="22"/>
-          <w:szCs w:val="22"/>
-          <w:lang w:val="en-US"/>
-        </w:rPr>
-      </w:pPr>
-      <w:r>
-        <w:rPr>
-          <w:rFonts w:hint="default" w:ascii="Calibri" w:hAnsi="Calibri" w:cs="Calibri"/>
-          <w:b w:val="0"/>
-          <w:bCs w:val="0"/>
-          <w:sz w:val="22"/>
-          <w:szCs w:val="22"/>
-          <w:lang w:val="en-US"/>
-        </w:rPr>
-        <w:t>Redesigned and updated PDP elements including, but not limited to: Quantity Selector; Back In Stock Notifications; Add to Cart; Save for Later; Product Share Dropdown; and a size comparison chart modal that utilizes content assets.</w:t>
-      </w:r>
-    </w:p>
-    <w:p>
-      <w:pPr>
-        <w:numPr>
-          <w:ilvl w:val="0"/>
-          <w:numId w:val="1"/>
-        </w:numPr>
-        <w:tabs>
-          <w:tab w:val="clear" w:pos="420"/>
-        </w:tabs>
-        <w:bidi w:val="0"/>
-        <w:ind w:left="420" w:leftChars="0" w:hanging="420" w:firstLineChars="0"/>
-        <w:rPr>
-          <w:rFonts w:hint="default" w:ascii="Calibri" w:hAnsi="Calibri" w:cs="Calibri"/>
-          <w:b w:val="0"/>
-          <w:bCs w:val="0"/>
-          <w:sz w:val="22"/>
-          <w:szCs w:val="22"/>
-          <w:lang w:val="en-US"/>
-        </w:rPr>
-      </w:pPr>
-      <w:r>
-        <w:rPr>
-          <w:rFonts w:hint="default" w:ascii="Calibri" w:hAnsi="Calibri" w:cs="Calibri"/>
-          <w:b w:val="0"/>
-          <w:bCs w:val="0"/>
-          <w:sz w:val="22"/>
-          <w:szCs w:val="22"/>
-          <w:lang w:val="en-US"/>
-        </w:rPr>
-        <w:t>Assisted in implementing a new payment processor, Affirm.</w:t>
-      </w:r>
-    </w:p>
-    <w:p>
-      <w:pPr>
-        <w:numPr>
-          <w:ilvl w:val="0"/>
-          <w:numId w:val="1"/>
-        </w:numPr>
-        <w:tabs>
-          <w:tab w:val="clear" w:pos="420"/>
-        </w:tabs>
-        <w:bidi w:val="0"/>
-        <w:ind w:left="420" w:leftChars="0" w:hanging="420" w:firstLineChars="0"/>
-        <w:rPr>
-          <w:rFonts w:hint="default" w:ascii="Calibri" w:hAnsi="Calibri" w:cs="Calibri"/>
-          <w:b w:val="0"/>
-          <w:bCs w:val="0"/>
-          <w:sz w:val="22"/>
-          <w:szCs w:val="22"/>
-          <w:lang w:val="en-US"/>
-        </w:rPr>
-      </w:pPr>
-      <w:r>
-        <w:rPr>
-          <w:rFonts w:hint="default" w:ascii="Calibri" w:hAnsi="Calibri" w:cs="Calibri"/>
-          <w:b w:val="0"/>
-          <w:bCs w:val="0"/>
-          <w:sz w:val="22"/>
-          <w:szCs w:val="22"/>
-          <w:lang w:val="en-US"/>
-        </w:rPr>
-        <w:t>Assessed code during code reviews to determine potential glitches and bugs.</w:t>
-      </w:r>
-    </w:p>
-    <w:p>
-      <w:pPr>
-        <w:numPr>
-          <w:ilvl w:val="0"/>
-          <w:numId w:val="1"/>
-        </w:numPr>
-        <w:tabs>
-          <w:tab w:val="clear" w:pos="420"/>
-        </w:tabs>
-        <w:bidi w:val="0"/>
-        <w:ind w:left="420" w:leftChars="0" w:hanging="420" w:firstLineChars="0"/>
-        <w:rPr>
-          <w:rFonts w:hint="default" w:ascii="Calibri" w:hAnsi="Calibri" w:cs="Calibri"/>
-          <w:b w:val="0"/>
-          <w:bCs w:val="0"/>
-          <w:sz w:val="22"/>
-          <w:szCs w:val="22"/>
-          <w:lang w:val="en-US"/>
-        </w:rPr>
-      </w:pPr>
-      <w:r>
-        <w:rPr>
-          <w:rFonts w:hint="default" w:ascii="Calibri" w:hAnsi="Calibri" w:cs="Calibri"/>
-          <w:b w:val="0"/>
-          <w:bCs w:val="0"/>
-          <w:sz w:val="22"/>
-          <w:szCs w:val="22"/>
-          <w:lang w:val="en-US"/>
-        </w:rPr>
-        <w:t>Reviewed project requirements to align with merchandiser to stay within resource constraints.</w:t>
-      </w:r>
-    </w:p>
-    <w:p>
-      <w:pPr>
-        <w:numPr>
-          <w:ilvl w:val="0"/>
-          <w:numId w:val="1"/>
-        </w:numPr>
-        <w:tabs>
-          <w:tab w:val="clear" w:pos="420"/>
-        </w:tabs>
-        <w:bidi w:val="0"/>
-        <w:ind w:left="420" w:leftChars="0" w:hanging="420" w:firstLineChars="0"/>
-        <w:rPr>
-          <w:rFonts w:hint="default" w:ascii="Calibri" w:hAnsi="Calibri" w:cs="Calibri"/>
-          <w:b w:val="0"/>
-          <w:bCs w:val="0"/>
-          <w:sz w:val="22"/>
-          <w:szCs w:val="22"/>
-          <w:lang w:val="en-US"/>
-        </w:rPr>
-      </w:pPr>
-      <w:r>
-        <w:rPr>
-          <w:rFonts w:hint="default" w:ascii="Calibri" w:hAnsi="Calibri" w:cs="Calibri"/>
-          <w:b w:val="0"/>
-          <w:bCs w:val="0"/>
-          <w:sz w:val="22"/>
-          <w:szCs w:val="22"/>
-          <w:lang w:val="en-US"/>
-        </w:rPr>
-        <w:t>Updated PDPs to be controlled through Page Designer to give Merchandiser’s full control.</w:t>
-      </w:r>
-    </w:p>
-    <w:p>
-      <w:pPr>
-        <w:numPr>
-          <w:ilvl w:val="0"/>
-          <w:numId w:val="1"/>
-        </w:numPr>
-        <w:tabs>
-          <w:tab w:val="clear" w:pos="420"/>
-        </w:tabs>
-        <w:bidi w:val="0"/>
-        <w:ind w:left="420" w:leftChars="0" w:hanging="420" w:firstLineChars="0"/>
-        <w:rPr>
-          <w:rFonts w:hint="default" w:ascii="Calibri" w:hAnsi="Calibri" w:cs="Calibri"/>
-          <w:b w:val="0"/>
-          <w:bCs w:val="0"/>
-          <w:sz w:val="22"/>
-          <w:szCs w:val="22"/>
-          <w:lang w:val="en-US"/>
-        </w:rPr>
-      </w:pPr>
-      <w:r>
-        <w:rPr>
-          <w:rFonts w:hint="default" w:ascii="Calibri" w:hAnsi="Calibri" w:cs="Calibri"/>
-          <w:b w:val="0"/>
-          <w:bCs w:val="0"/>
-          <w:sz w:val="22"/>
-          <w:szCs w:val="22"/>
-          <w:lang w:val="en-US"/>
-        </w:rPr>
-        <w:t xml:space="preserve">Assisted in migrating the Magento site over to Salesforce and </w:t>
-      </w:r>
-      <w:r>
-        <w:rPr>
-          <w:rFonts w:hint="default" w:ascii="Calibri" w:hAnsi="Calibri"/>
-          <w:b w:val="0"/>
-          <w:bCs w:val="0"/>
-          <w:sz w:val="22"/>
-          <w:szCs w:val="22"/>
-          <w:lang w:val="en-US"/>
-        </w:rPr>
-        <w:t xml:space="preserve">componentizing </w:t>
-      </w:r>
-      <w:r>
-        <w:rPr>
-          <w:rFonts w:hint="default" w:ascii="Calibri" w:hAnsi="Calibri" w:cs="Calibri"/>
-          <w:b w:val="0"/>
-          <w:bCs w:val="0"/>
-          <w:sz w:val="22"/>
-          <w:szCs w:val="22"/>
-          <w:lang w:val="en-US"/>
-        </w:rPr>
-        <w:t>our existing design system into Page Designer.</w:t>
-      </w:r>
-    </w:p>
-    <w:p>
-      <w:pPr>
-        <w:numPr>
-          <w:ilvl w:val="0"/>
-          <w:numId w:val="0"/>
-        </w:numPr>
-        <w:bidi w:val="0"/>
-        <w:rPr>
-          <w:rFonts w:hint="default" w:ascii="Calibri" w:hAnsi="Calibri" w:cs="Calibri"/>
-          <w:b w:val="0"/>
-          <w:bCs w:val="0"/>
-          <w:sz w:val="22"/>
-          <w:szCs w:val="22"/>
-          <w:lang w:val="en-US"/>
-        </w:rPr>
-      </w:pPr>
-    </w:p>
-    <w:p>
-      <w:pPr>
-        <w:numPr>
-          <w:ilvl w:val="0"/>
-          <w:numId w:val="0"/>
-        </w:numPr>
-        <w:bidi w:val="0"/>
-        <w:rPr>
-          <w:rFonts w:hint="default" w:ascii="Calibri" w:hAnsi="Calibri" w:cs="Calibri"/>
-          <w:b w:val="0"/>
-          <w:bCs w:val="0"/>
-          <w:sz w:val="22"/>
-          <w:szCs w:val="22"/>
-          <w:lang w:val="en-US"/>
-        </w:rPr>
-      </w:pPr>
-      <w:r>
-        <w:rPr>
-          <w:rFonts w:hint="default" w:ascii="Calibri" w:hAnsi="Calibri" w:cs="Calibri"/>
-          <w:b w:val="0"/>
-          <w:bCs w:val="0"/>
-          <w:sz w:val="22"/>
-          <w:szCs w:val="22"/>
-          <w:lang w:val="en-US"/>
-        </w:rPr>
-        <w:t>Cricut | South Jordan, UT</w:t>
-      </w:r>
-    </w:p>
-    <w:p>
-      <w:pPr>
-        <w:numPr>
-          <w:ilvl w:val="0"/>
-          <w:numId w:val="0"/>
-        </w:numPr>
-        <w:bidi w:val="0"/>
-        <w:rPr>
-          <w:rFonts w:hint="default" w:ascii="Calibri" w:hAnsi="Calibri" w:cs="Calibri"/>
-          <w:b/>
-          <w:bCs/>
-          <w:sz w:val="22"/>
-          <w:szCs w:val="22"/>
-          <w:lang w:val="en-US"/>
-        </w:rPr>
-      </w:pPr>
-      <w:r>
-        <w:rPr>
-          <w:rFonts w:hint="default" w:ascii="Calibri" w:hAnsi="Calibri" w:cs="Calibri"/>
-          <w:b/>
-          <w:bCs/>
-          <w:sz w:val="22"/>
-          <w:szCs w:val="22"/>
-          <w:lang w:val="en-US"/>
-        </w:rPr>
-        <w:t>Front End Web Engineer</w:t>
-      </w:r>
-    </w:p>
-    <w:p>
-      <w:pPr>
-        <w:numPr>
-          <w:ilvl w:val="0"/>
-          <w:numId w:val="0"/>
-        </w:numPr>
-        <w:bidi w:val="0"/>
-        <w:rPr>
-          <w:rFonts w:hint="default" w:ascii="Calibri" w:hAnsi="Calibri" w:cs="Calibri"/>
-          <w:b w:val="0"/>
-          <w:bCs w:val="0"/>
-          <w:sz w:val="22"/>
-          <w:szCs w:val="22"/>
-          <w:lang w:val="en-US"/>
-        </w:rPr>
-      </w:pPr>
-      <w:r>
-        <w:rPr>
-          <w:rFonts w:hint="default" w:ascii="Calibri" w:hAnsi="Calibri" w:cs="Calibri"/>
-          <w:b w:val="0"/>
-          <w:bCs w:val="0"/>
-          <w:sz w:val="22"/>
-          <w:szCs w:val="22"/>
-          <w:lang w:val="en-US"/>
-        </w:rPr>
-        <w:t>09/2018 - 12/2021</w:t>
-      </w:r>
-    </w:p>
-    <w:p>
-      <w:pPr>
-        <w:numPr>
-          <w:ilvl w:val="0"/>
-          <w:numId w:val="1"/>
-        </w:numPr>
-        <w:tabs>
-          <w:tab w:val="clear" w:pos="420"/>
-        </w:tabs>
-        <w:bidi w:val="0"/>
-        <w:ind w:left="420" w:leftChars="0" w:hanging="420" w:firstLineChars="0"/>
-        <w:rPr>
-          <w:rFonts w:hint="default" w:ascii="Calibri" w:hAnsi="Calibri" w:cs="Calibri"/>
-          <w:b w:val="0"/>
-          <w:bCs w:val="0"/>
-          <w:sz w:val="22"/>
-          <w:szCs w:val="22"/>
-          <w:lang w:val="en-US"/>
-        </w:rPr>
-      </w:pPr>
-      <w:r>
-        <w:rPr>
-          <w:rFonts w:hint="default" w:ascii="Calibri" w:hAnsi="Calibri" w:cs="Calibri"/>
-          <w:b w:val="0"/>
-          <w:bCs w:val="0"/>
-          <w:sz w:val="22"/>
-          <w:szCs w:val="22"/>
-          <w:lang w:val="en-US"/>
-        </w:rPr>
-        <w:t>Built a micro-app using purely JS that stored all data that would serve up the best step-by-step instructions in a user friendly manner depending on user’s options, Heat Guide (</w:t>
-      </w:r>
-      <w:r>
-        <w:rPr>
-          <w:rFonts w:hint="default" w:ascii="Calibri" w:hAnsi="Calibri"/>
-          <w:b w:val="0"/>
-          <w:bCs w:val="0"/>
-          <w:sz w:val="22"/>
-          <w:szCs w:val="22"/>
-          <w:lang w:val="en-US"/>
-        </w:rPr>
-        <w:t>https://cricut.com/en-us/heatguide)</w:t>
-      </w:r>
-    </w:p>
-    <w:p>
-      <w:pPr>
-        <w:numPr>
-          <w:ilvl w:val="0"/>
-          <w:numId w:val="1"/>
-        </w:numPr>
-        <w:tabs>
-          <w:tab w:val="clear" w:pos="420"/>
-        </w:tabs>
-        <w:bidi w:val="0"/>
-        <w:ind w:left="420" w:leftChars="0" w:hanging="420" w:firstLineChars="0"/>
-        <w:rPr>
-          <w:rFonts w:hint="default" w:ascii="Calibri" w:hAnsi="Calibri" w:cs="Calibri"/>
-          <w:b w:val="0"/>
-          <w:bCs w:val="0"/>
-          <w:sz w:val="22"/>
-          <w:szCs w:val="22"/>
-          <w:lang w:val="en-US"/>
-        </w:rPr>
-      </w:pPr>
-      <w:r>
-        <w:rPr>
-          <w:rFonts w:hint="default" w:ascii="Calibri" w:hAnsi="Calibri"/>
-          <w:b w:val="0"/>
-          <w:bCs w:val="0"/>
-          <w:sz w:val="22"/>
-          <w:szCs w:val="22"/>
-          <w:lang w:val="en-US"/>
-        </w:rPr>
-        <w:t>Site-wide redesign, including enhanced navigation, to support the launch of the three major products and new branding updates.</w:t>
-      </w:r>
-    </w:p>
-    <w:p>
-      <w:pPr>
-        <w:numPr>
-          <w:ilvl w:val="0"/>
-          <w:numId w:val="1"/>
-        </w:numPr>
-        <w:tabs>
-          <w:tab w:val="clear" w:pos="420"/>
-        </w:tabs>
-        <w:bidi w:val="0"/>
-        <w:ind w:left="420" w:leftChars="0" w:hanging="420" w:firstLineChars="0"/>
-        <w:rPr>
-          <w:rFonts w:hint="default" w:ascii="Calibri" w:hAnsi="Calibri" w:cs="Calibri"/>
-          <w:b w:val="0"/>
-          <w:bCs w:val="0"/>
-          <w:sz w:val="22"/>
-          <w:szCs w:val="22"/>
-          <w:lang w:val="en-US"/>
-        </w:rPr>
-      </w:pPr>
-      <w:r>
-        <w:rPr>
-          <w:rFonts w:hint="default" w:ascii="Calibri" w:hAnsi="Calibri"/>
-          <w:b w:val="0"/>
-          <w:bCs w:val="0"/>
-          <w:sz w:val="22"/>
-          <w:szCs w:val="22"/>
-          <w:lang w:val="en-US"/>
-        </w:rPr>
-        <w:t>Built a custom mobile and responsive carousel from scratch using JS &amp; CSS to achieve a smooth user experience that included touch to scroll for mobile devices and an unlimited scrolling feature.</w:t>
-      </w:r>
-    </w:p>
-    <w:p>
-      <w:pPr>
-        <w:numPr>
-          <w:ilvl w:val="0"/>
-          <w:numId w:val="1"/>
-        </w:numPr>
-        <w:tabs>
-          <w:tab w:val="clear" w:pos="420"/>
-        </w:tabs>
-        <w:bidi w:val="0"/>
-        <w:ind w:left="420" w:leftChars="0" w:hanging="420" w:firstLineChars="0"/>
-        <w:rPr>
-          <w:rFonts w:hint="default" w:ascii="Calibri" w:hAnsi="Calibri" w:cs="Calibri"/>
-          <w:b w:val="0"/>
-          <w:bCs w:val="0"/>
-          <w:sz w:val="22"/>
-          <w:szCs w:val="22"/>
-          <w:lang w:val="en-US"/>
-        </w:rPr>
-      </w:pPr>
-      <w:r>
-        <w:rPr>
-          <w:rFonts w:hint="default" w:ascii="Calibri" w:hAnsi="Calibri" w:cs="Calibri"/>
-          <w:b w:val="0"/>
-          <w:bCs w:val="0"/>
-          <w:sz w:val="22"/>
-          <w:szCs w:val="22"/>
-          <w:lang w:val="en-US"/>
-        </w:rPr>
-        <w:t>Improved and designed new web layouts to achieve usability and performance objectives.</w:t>
-      </w:r>
-    </w:p>
-    <w:p>
-      <w:pPr>
-        <w:numPr>
-          <w:ilvl w:val="0"/>
-          <w:numId w:val="1"/>
-        </w:numPr>
-        <w:tabs>
-          <w:tab w:val="clear" w:pos="420"/>
-        </w:tabs>
-        <w:bidi w:val="0"/>
-        <w:ind w:left="420" w:leftChars="0" w:hanging="420" w:firstLineChars="0"/>
-        <w:rPr>
-          <w:rFonts w:hint="default" w:ascii="Calibri" w:hAnsi="Calibri" w:cs="Calibri"/>
-          <w:b w:val="0"/>
-          <w:bCs w:val="0"/>
-          <w:sz w:val="22"/>
-          <w:szCs w:val="22"/>
-          <w:lang w:val="en-US"/>
-        </w:rPr>
-      </w:pPr>
-      <w:r>
-        <w:rPr>
-          <w:rFonts w:hint="default" w:ascii="Calibri" w:hAnsi="Calibri" w:cs="Calibri"/>
-          <w:b w:val="0"/>
-          <w:bCs w:val="0"/>
-          <w:sz w:val="22"/>
-          <w:szCs w:val="22"/>
-          <w:lang w:val="en-US"/>
-        </w:rPr>
-        <w:t>Utilizing a REST API, built a UX friendly accordion that showcases all our open positions and in their respected departments. (</w:t>
-      </w:r>
-      <w:r>
-        <w:rPr>
-          <w:rFonts w:hint="default" w:ascii="Calibri" w:hAnsi="Calibri"/>
-          <w:b w:val="0"/>
-          <w:bCs w:val="0"/>
-          <w:sz w:val="22"/>
-          <w:szCs w:val="22"/>
-          <w:lang w:val="en-US"/>
-        </w:rPr>
-        <w:t>https://cricut.com/careers)</w:t>
-      </w:r>
-    </w:p>
-    <w:p>
-      <w:pPr>
-        <w:numPr>
-          <w:ilvl w:val="0"/>
-          <w:numId w:val="1"/>
-        </w:numPr>
-        <w:tabs>
-          <w:tab w:val="clear" w:pos="420"/>
-        </w:tabs>
-        <w:bidi w:val="0"/>
-        <w:ind w:left="420" w:leftChars="0" w:hanging="420" w:firstLineChars="0"/>
-        <w:rPr>
-          <w:rFonts w:hint="default" w:ascii="Calibri" w:hAnsi="Calibri" w:cs="Calibri"/>
-          <w:b w:val="0"/>
-          <w:bCs w:val="0"/>
-          <w:sz w:val="22"/>
-          <w:szCs w:val="22"/>
-          <w:lang w:val="en-US"/>
-        </w:rPr>
-      </w:pPr>
-      <w:r>
-        <w:rPr>
-          <w:rFonts w:hint="default" w:ascii="Calibri" w:hAnsi="Calibri"/>
-          <w:b w:val="0"/>
-          <w:bCs w:val="0"/>
-          <w:sz w:val="22"/>
-          <w:szCs w:val="22"/>
-          <w:lang w:val="en-US"/>
-        </w:rPr>
-        <w:t>Assisted in migrating site from Drupal to Magento to combine full site as one user experience.</w:t>
-      </w:r>
-    </w:p>
-    <w:p>
-      <w:pPr>
-        <w:numPr>
           <w:numId w:val="0"/>
         </w:numPr>
         <w:bidi w:val="0"/>

</xml_diff>